<commit_message>
male izmene za promenu lozinke
</commit_message>
<xml_diff>
--- a/ssu/promenaLozinke.docx
+++ b/ssu/promenaLozinke.docx
@@ -3543,7 +3543,30 @@
           <w:rFonts w:ascii="Times New Roman" w:eastAsia="Times New Roman" w:hAnsi="Times New Roman" w:cs="Times New Roman"/>
           <w:sz w:val="20"/>
         </w:rPr>
-        <w:t xml:space="preserve"> email </w:t>
+        <w:t xml:space="preserve"> email</w:t>
+      </w:r>
+      <w:r>
+        <w:rPr>
+          <w:rFonts w:ascii="Times New Roman" w:eastAsia="Times New Roman" w:hAnsi="Times New Roman" w:cs="Times New Roman"/>
+          <w:sz w:val="20"/>
+        </w:rPr>
+        <w:t xml:space="preserve">, </w:t>
+      </w:r>
+      <w:proofErr w:type="spellStart"/>
+      <w:r>
+        <w:rPr>
+          <w:rFonts w:ascii="Times New Roman" w:eastAsia="Times New Roman" w:hAnsi="Times New Roman" w:cs="Times New Roman"/>
+          <w:sz w:val="20"/>
+        </w:rPr>
+        <w:t>staru</w:t>
+      </w:r>
+      <w:proofErr w:type="spellEnd"/>
+      <w:r>
+        <w:rPr>
+          <w:rFonts w:ascii="Times New Roman" w:eastAsia="Times New Roman" w:hAnsi="Times New Roman" w:cs="Times New Roman"/>
+          <w:sz w:val="20"/>
+        </w:rPr>
+        <w:t xml:space="preserve"> </w:t>
       </w:r>
       <w:proofErr w:type="spellStart"/>
       <w:r>
@@ -3567,7 +3590,16 @@
           <w:rFonts w:ascii="Times New Roman" w:eastAsia="Times New Roman" w:hAnsi="Times New Roman" w:cs="Times New Roman"/>
           <w:sz w:val="20"/>
         </w:rPr>
-        <w:t>novu</w:t>
+        <w:t>nov</w:t>
+      </w:r>
+      <w:bookmarkStart w:id="6" w:name="_GoBack"/>
+      <w:bookmarkEnd w:id="6"/>
+      <w:r>
+        <w:rPr>
+          <w:rFonts w:ascii="Times New Roman" w:eastAsia="Times New Roman" w:hAnsi="Times New Roman" w:cs="Times New Roman"/>
+          <w:sz w:val="20"/>
+        </w:rPr>
+        <w:t>u</w:t>
       </w:r>
       <w:proofErr w:type="spellEnd"/>
       <w:r>
@@ -3609,7 +3641,7 @@
           <w:u w:val="single" w:color="000000"/>
         </w:rPr>
       </w:pPr>
-      <w:bookmarkStart w:id="6" w:name="_Toc34584015"/>
+      <w:bookmarkStart w:id="7" w:name="_Toc34584015"/>
       <w:r>
         <w:rPr>
           <w:u w:val="single" w:color="000000"/>
@@ -3635,7 +3667,7 @@
         </w:rPr>
         <w:t>aja</w:t>
       </w:r>
-      <w:bookmarkEnd w:id="6"/>
+      <w:bookmarkEnd w:id="7"/>
       <w:proofErr w:type="spellEnd"/>
     </w:p>
     <w:p>
@@ -3646,7 +3678,7 @@
           <w:i/>
         </w:rPr>
       </w:pPr>
-      <w:bookmarkStart w:id="7" w:name="_Toc34584016"/>
+      <w:bookmarkStart w:id="8" w:name="_Toc34584016"/>
       <w:proofErr w:type="spellStart"/>
       <w:r>
         <w:rPr>
@@ -3675,7 +3707,7 @@
         </w:rPr>
         <w:t xml:space="preserve"> email</w:t>
       </w:r>
-      <w:bookmarkEnd w:id="7"/>
+      <w:bookmarkEnd w:id="8"/>
     </w:p>
     <w:p>
       <w:pPr>
@@ -3701,7 +3733,7 @@
         </w:rPr>
         <w:t xml:space="preserve">  </w:t>
       </w:r>
-      <w:bookmarkStart w:id="8" w:name="_Toc3394823"/>
+      <w:bookmarkStart w:id="9" w:name="_Toc3394823"/>
       <w:r>
         <w:rPr>
           <w:rFonts w:ascii="Times New Roman" w:hAnsi="Times New Roman" w:cs="Times New Roman"/>
@@ -3772,7 +3804,7 @@
         </w:rPr>
         <w:t>.</w:t>
       </w:r>
-      <w:bookmarkEnd w:id="8"/>
+      <w:bookmarkEnd w:id="9"/>
     </w:p>
     <w:p/>
     <w:p>
@@ -3783,7 +3815,7 @@
           <w:iCs/>
         </w:rPr>
       </w:pPr>
-      <w:bookmarkStart w:id="9" w:name="_Toc34584017"/>
+      <w:bookmarkStart w:id="10" w:name="_Toc34584017"/>
       <w:proofErr w:type="spellStart"/>
       <w:r>
         <w:rPr>
@@ -3840,7 +3872,7 @@
         </w:rPr>
         <w:t>lozinku</w:t>
       </w:r>
-      <w:bookmarkEnd w:id="9"/>
+      <w:bookmarkEnd w:id="10"/>
       <w:proofErr w:type="spellEnd"/>
     </w:p>
     <w:p>
@@ -3964,7 +3996,7 @@
           <w:iCs/>
         </w:rPr>
       </w:pPr>
-      <w:bookmarkStart w:id="10" w:name="_Toc34584018"/>
+      <w:bookmarkStart w:id="11" w:name="_Toc34584018"/>
       <w:proofErr w:type="spellStart"/>
       <w:r>
         <w:rPr>
@@ -4021,7 +4053,7 @@
         </w:rPr>
         <w:t>lozinku</w:t>
       </w:r>
-      <w:bookmarkEnd w:id="10"/>
+      <w:bookmarkEnd w:id="11"/>
       <w:proofErr w:type="spellEnd"/>
     </w:p>
     <w:p>
@@ -4142,7 +4174,7 @@
           <w:iCs/>
         </w:rPr>
       </w:pPr>
-      <w:bookmarkStart w:id="11" w:name="_Toc34584019"/>
+      <w:bookmarkStart w:id="12" w:name="_Toc34584019"/>
       <w:proofErr w:type="spellStart"/>
       <w:r>
         <w:rPr>
@@ -4199,7 +4231,7 @@
         </w:rPr>
         <w:t>lozinku</w:t>
       </w:r>
-      <w:bookmarkEnd w:id="11"/>
+      <w:bookmarkEnd w:id="12"/>
       <w:proofErr w:type="spellEnd"/>
     </w:p>
     <w:p>
@@ -4465,7 +4497,7 @@
           <w:i/>
         </w:rPr>
       </w:pPr>
-      <w:bookmarkStart w:id="12" w:name="_Toc34584020"/>
+      <w:bookmarkStart w:id="13" w:name="_Toc34584020"/>
       <w:proofErr w:type="spellStart"/>
       <w:r>
         <w:rPr>
@@ -4528,7 +4560,7 @@
         </w:rPr>
         <w:t>lozinke</w:t>
       </w:r>
-      <w:bookmarkEnd w:id="12"/>
+      <w:bookmarkEnd w:id="13"/>
       <w:proofErr w:type="spellEnd"/>
     </w:p>
     <w:p>
@@ -4579,7 +4611,6 @@
         <w:t xml:space="preserve"> </w:t>
       </w:r>
       <w:proofErr w:type="spellStart"/>
-      <w:proofErr w:type="gramStart"/>
       <w:r>
         <w:rPr>
           <w:rFonts w:ascii="Times New Roman" w:hAnsi="Times New Roman" w:cs="Times New Roman"/>
@@ -4607,7 +4638,6 @@
         <w:t>mogu</w:t>
       </w:r>
       <w:proofErr w:type="spellEnd"/>
-      <w:proofErr w:type="gramEnd"/>
       <w:r>
         <w:rPr>
           <w:rFonts w:ascii="Times New Roman" w:hAnsi="Times New Roman" w:cs="Times New Roman"/>
@@ -5322,16 +5352,7 @@
           <w:rFonts w:ascii="Times New Roman" w:eastAsia="Times New Roman" w:hAnsi="Times New Roman" w:cs="Times New Roman"/>
           <w:sz w:val="20"/>
         </w:rPr>
-        <w:t>po</w:t>
-      </w:r>
-      <w:bookmarkStart w:id="13" w:name="_GoBack"/>
-      <w:bookmarkEnd w:id="13"/>
-      <w:r>
-        <w:rPr>
-          <w:rFonts w:ascii="Times New Roman" w:eastAsia="Times New Roman" w:hAnsi="Times New Roman" w:cs="Times New Roman"/>
-          <w:sz w:val="20"/>
-        </w:rPr>
-        <w:t>ruku</w:t>
+        <w:t>poruku</w:t>
       </w:r>
       <w:proofErr w:type="spellEnd"/>
       <w:r>
@@ -8365,7 +8386,7 @@
 </file>
 
 <file path=customXml/itemProps1.xml><?xml version="1.0" encoding="utf-8"?>
-<ds:datastoreItem xmlns:ds="http://schemas.openxmlformats.org/officeDocument/2006/customXml" ds:itemID="{5DC1DE67-D306-42A4-BF21-A1B6954981C1}">
+<ds:datastoreItem xmlns:ds="http://schemas.openxmlformats.org/officeDocument/2006/customXml" ds:itemID="{10DEDF6D-F572-4F43-939A-DC7A55279C9D}">
   <ds:schemaRefs>
     <ds:schemaRef ds:uri="http://schemas.openxmlformats.org/officeDocument/2006/bibliography"/>
   </ds:schemaRefs>

</xml_diff>